<commit_message>
Modified 3CSE Time Table.
</commit_message>
<xml_diff>
--- a/Time-Table-2023-24/SEM-1/Time-Tables/Class-TT/CSE/3CSE/3CSE_TT_2023_24_1_Sem.docx
+++ b/Time-Table-2023-24/SEM-1/Time-Tables/Class-TT/CSE/3CSE/3CSE_TT_2023_24_1_Sem.docx
@@ -1,6 +1,6 @@
 
 <file path=word/document.xml><?xml version="1.0" encoding="utf-8"?>
-<w:document xmlns:wpc="http://schemas.microsoft.com/office/word/2010/wordprocessingCanvas" xmlns:cx="http://schemas.microsoft.com/office/drawing/2014/chartex" xmlns:cx1="http://schemas.microsoft.com/office/drawing/2015/9/8/chartex" xmlns:mc="http://schemas.openxmlformats.org/markup-compatibility/2006" xmlns:o="urn:schemas-microsoft-com:office:office" xmlns:r="http://schemas.openxmlformats.org/officeDocument/2006/relationships" xmlns:m="http://schemas.openxmlformats.org/officeDocument/2006/math" xmlns:v="urn:schemas-microsoft-com:vml" xmlns:wp14="http://schemas.microsoft.com/office/word/2010/wordprocessingDrawing" xmlns:wp="http://schemas.openxmlformats.org/drawingml/2006/wordprocessingDrawing" xmlns:w10="urn:schemas-microsoft-com:office:word" xmlns:w="http://schemas.openxmlformats.org/wordprocessingml/2006/main" xmlns:w14="http://schemas.microsoft.com/office/word/2010/wordml" xmlns:w15="http://schemas.microsoft.com/office/word/2012/wordml" xmlns:w16se="http://schemas.microsoft.com/office/word/2015/wordml/symex" xmlns:wpg="http://schemas.microsoft.com/office/word/2010/wordprocessingGroup" xmlns:wpi="http://schemas.microsoft.com/office/word/2010/wordprocessingInk" xmlns:wne="http://schemas.microsoft.com/office/word/2006/wordml" xmlns:wps="http://schemas.microsoft.com/office/word/2010/wordprocessingShape" mc:Ignorable="w14 w15 w16se wp14">
+<w:document xmlns:wpc="http://schemas.microsoft.com/office/word/2010/wordprocessingCanvas" xmlns:cx="http://schemas.microsoft.com/office/drawing/2014/chartex" xmlns:cx1="http://schemas.microsoft.com/office/drawing/2015/9/8/chartex" xmlns:cx2="http://schemas.microsoft.com/office/drawing/2015/10/21/chartex" xmlns:cx3="http://schemas.microsoft.com/office/drawing/2016/5/9/chartex" xmlns:cx4="http://schemas.microsoft.com/office/drawing/2016/5/10/chartex" xmlns:cx5="http://schemas.microsoft.com/office/drawing/2016/5/11/chartex" xmlns:cx6="http://schemas.microsoft.com/office/drawing/2016/5/12/chartex" xmlns:cx7="http://schemas.microsoft.com/office/drawing/2016/5/13/chartex" xmlns:cx8="http://schemas.microsoft.com/office/drawing/2016/5/14/chartex" xmlns:mc="http://schemas.openxmlformats.org/markup-compatibility/2006" xmlns:aink="http://schemas.microsoft.com/office/drawing/2016/ink" xmlns:am3d="http://schemas.microsoft.com/office/drawing/2017/model3d" xmlns:o="urn:schemas-microsoft-com:office:office" xmlns:r="http://schemas.openxmlformats.org/officeDocument/2006/relationships" xmlns:m="http://schemas.openxmlformats.org/officeDocument/2006/math" xmlns:v="urn:schemas-microsoft-com:vml" xmlns:wp14="http://schemas.microsoft.com/office/word/2010/wordprocessingDrawing" xmlns:wp="http://schemas.openxmlformats.org/drawingml/2006/wordprocessingDrawing" xmlns:w10="urn:schemas-microsoft-com:office:word" xmlns:w="http://schemas.openxmlformats.org/wordprocessingml/2006/main" xmlns:w14="http://schemas.microsoft.com/office/word/2010/wordml" xmlns:w15="http://schemas.microsoft.com/office/word/2012/wordml" xmlns:w16cid="http://schemas.microsoft.com/office/word/2016/wordml/cid" xmlns:w16se="http://schemas.microsoft.com/office/word/2015/wordml/symex" xmlns:wpg="http://schemas.microsoft.com/office/word/2010/wordprocessingGroup" xmlns:wpi="http://schemas.microsoft.com/office/word/2010/wordprocessingInk" xmlns:wne="http://schemas.microsoft.com/office/word/2006/wordml" xmlns:wps="http://schemas.microsoft.com/office/word/2010/wordprocessingShape" mc:Ignorable="w14 w15 w16se w16cid wp14">
   <w:body>
     <w:p>
       <w:pPr>
@@ -106,29 +106,7 @@
                 <w:sz w:val="28"/>
                 <w:szCs w:val="28"/>
               </w:rPr>
-              <w:t xml:space="preserve"> I </w:t>
-            </w:r>
-            <w:proofErr w:type="spellStart"/>
-            <w:r>
-              <w:rPr>
-                <w:rFonts w:asciiTheme="majorHAnsi" w:hAnsiTheme="majorHAnsi"/>
-                <w:b/>
-                <w:bCs/>
-                <w:sz w:val="28"/>
-                <w:szCs w:val="28"/>
-              </w:rPr>
-              <w:t>Sem</w:t>
-            </w:r>
-            <w:proofErr w:type="spellEnd"/>
-            <w:r>
-              <w:rPr>
-                <w:rFonts w:asciiTheme="majorHAnsi" w:hAnsiTheme="majorHAnsi"/>
-                <w:b/>
-                <w:bCs/>
-                <w:sz w:val="28"/>
-                <w:szCs w:val="28"/>
-              </w:rPr>
-              <w:t xml:space="preserve"> </w:t>
+              <w:t xml:space="preserve"> I Sem </w:t>
             </w:r>
             <w:r>
               <w:rPr>
@@ -2526,15 +2504,7 @@
                 <w:sz w:val="19"/>
                 <w:szCs w:val="19"/>
               </w:rPr>
-              <w:t>Web Development  Applicati</w:t>
-            </w:r>
-            <w:r>
-              <w:rPr>
-                <w:rFonts w:asciiTheme="majorHAnsi" w:hAnsiTheme="majorHAnsi"/>
-                <w:sz w:val="19"/>
-                <w:szCs w:val="19"/>
-              </w:rPr>
-              <w:t>on</w:t>
+              <w:t>Web Development Technologies</w:t>
             </w:r>
           </w:p>
         </w:tc>
@@ -3814,7 +3784,6 @@
                 <w:szCs w:val="19"/>
               </w:rPr>
             </w:pPr>
-            <w:bookmarkStart w:id="0" w:name="_GoBack"/>
             <w:r>
               <w:rPr>
                 <w:rFonts w:asciiTheme="majorHAnsi" w:hAnsiTheme="majorHAnsi"/>
@@ -3823,7 +3792,6 @@
               </w:rPr>
               <w:t>EITK</w:t>
             </w:r>
-            <w:bookmarkEnd w:id="0"/>
           </w:p>
         </w:tc>
         <w:tc>
@@ -4246,29 +4214,7 @@
                 <w:sz w:val="28"/>
                 <w:szCs w:val="28"/>
               </w:rPr>
-              <w:t xml:space="preserve"> I </w:t>
-            </w:r>
-            <w:proofErr w:type="spellStart"/>
-            <w:r>
-              <w:rPr>
-                <w:rFonts w:asciiTheme="majorHAnsi" w:hAnsiTheme="majorHAnsi"/>
-                <w:b/>
-                <w:bCs/>
-                <w:sz w:val="28"/>
-                <w:szCs w:val="28"/>
-              </w:rPr>
-              <w:t>Sem</w:t>
-            </w:r>
-            <w:proofErr w:type="spellEnd"/>
-            <w:r>
-              <w:rPr>
-                <w:rFonts w:asciiTheme="majorHAnsi" w:hAnsiTheme="majorHAnsi"/>
-                <w:b/>
-                <w:bCs/>
-                <w:sz w:val="28"/>
-                <w:szCs w:val="28"/>
-              </w:rPr>
-              <w:t xml:space="preserve"> </w:t>
+              <w:t xml:space="preserve"> I Sem </w:t>
             </w:r>
             <w:r>
               <w:rPr>
@@ -8033,23 +7979,13 @@
                 <w:szCs w:val="19"/>
               </w:rPr>
             </w:pPr>
-            <w:proofErr w:type="spellStart"/>
-            <w:r>
-              <w:rPr>
-                <w:rFonts w:asciiTheme="majorHAnsi" w:hAnsiTheme="majorHAnsi"/>
-                <w:sz w:val="19"/>
-                <w:szCs w:val="19"/>
-              </w:rPr>
-              <w:t>IoT</w:t>
-            </w:r>
-            <w:proofErr w:type="spellEnd"/>
-            <w:r>
-              <w:rPr>
-                <w:rFonts w:asciiTheme="majorHAnsi" w:hAnsiTheme="majorHAnsi"/>
-                <w:sz w:val="19"/>
-                <w:szCs w:val="19"/>
-              </w:rPr>
-              <w:t xml:space="preserve"> (SAC)</w:t>
+            <w:r>
+              <w:rPr>
+                <w:rFonts w:asciiTheme="majorHAnsi" w:hAnsiTheme="majorHAnsi"/>
+                <w:sz w:val="19"/>
+                <w:szCs w:val="19"/>
+              </w:rPr>
+              <w:t>IoT (SAC)</w:t>
             </w:r>
           </w:p>
         </w:tc>
@@ -8257,6 +8193,7 @@
                 <w:lang w:bidi="te-IN"/>
               </w:rPr>
             </w:pPr>
+            <w:bookmarkStart w:id="0" w:name="_GoBack" w:colFirst="4" w:colLast="4"/>
             <w:r>
               <w:rPr>
                 <w:rFonts w:asciiTheme="majorHAnsi" w:eastAsia="Times New Roman" w:hAnsiTheme="majorHAnsi" w:cs="Times New Roman"/>
@@ -8342,7 +8279,6 @@
             <w:tcW w:w="0" w:type="auto"/>
             <w:shd w:val="clear" w:color="auto" w:fill="auto"/>
             <w:noWrap/>
-            <w:vAlign w:val="center"/>
           </w:tcPr>
           <w:p>
             <w:pPr>
@@ -8360,7 +8296,7 @@
                 <w:sz w:val="19"/>
                 <w:szCs w:val="19"/>
               </w:rPr>
-              <w:t xml:space="preserve">Mrs. G. </w:t>
+              <w:t xml:space="preserve">Mrs. N. </w:t>
             </w:r>
             <w:proofErr w:type="spellStart"/>
             <w:r>
@@ -8369,12 +8305,13 @@
                 <w:sz w:val="19"/>
                 <w:szCs w:val="19"/>
               </w:rPr>
-              <w:t>Nagaleela</w:t>
+              <w:t>Ushasree</w:t>
             </w:r>
             <w:proofErr w:type="spellEnd"/>
           </w:p>
         </w:tc>
       </w:tr>
+      <w:bookmarkEnd w:id="0"/>
     </w:tbl>
     <w:p>
       <w:pPr>
@@ -8399,7 +8336,7 @@
 </file>
 
 <file path=word/endnotes.xml><?xml version="1.0" encoding="utf-8"?>
-<w:endnotes xmlns:wpc="http://schemas.microsoft.com/office/word/2010/wordprocessingCanvas" xmlns:cx="http://schemas.microsoft.com/office/drawing/2014/chartex" xmlns:cx1="http://schemas.microsoft.com/office/drawing/2015/9/8/chartex" xmlns:mc="http://schemas.openxmlformats.org/markup-compatibility/2006" xmlns:o="urn:schemas-microsoft-com:office:office" xmlns:r="http://schemas.openxmlformats.org/officeDocument/2006/relationships" xmlns:m="http://schemas.openxmlformats.org/officeDocument/2006/math" xmlns:v="urn:schemas-microsoft-com:vml" xmlns:wp14="http://schemas.microsoft.com/office/word/2010/wordprocessingDrawing" xmlns:wp="http://schemas.openxmlformats.org/drawingml/2006/wordprocessingDrawing" xmlns:w10="urn:schemas-microsoft-com:office:word" xmlns:w="http://schemas.openxmlformats.org/wordprocessingml/2006/main" xmlns:w14="http://schemas.microsoft.com/office/word/2010/wordml" xmlns:w15="http://schemas.microsoft.com/office/word/2012/wordml" xmlns:w16se="http://schemas.microsoft.com/office/word/2015/wordml/symex" xmlns:wpg="http://schemas.microsoft.com/office/word/2010/wordprocessingGroup" xmlns:wpi="http://schemas.microsoft.com/office/word/2010/wordprocessingInk" xmlns:wne="http://schemas.microsoft.com/office/word/2006/wordml" xmlns:wps="http://schemas.microsoft.com/office/word/2010/wordprocessingShape" mc:Ignorable="w14 w15 w16se wp14">
+<w:endnotes xmlns:wpc="http://schemas.microsoft.com/office/word/2010/wordprocessingCanvas" xmlns:cx="http://schemas.microsoft.com/office/drawing/2014/chartex" xmlns:cx1="http://schemas.microsoft.com/office/drawing/2015/9/8/chartex" xmlns:cx2="http://schemas.microsoft.com/office/drawing/2015/10/21/chartex" xmlns:cx3="http://schemas.microsoft.com/office/drawing/2016/5/9/chartex" xmlns:cx4="http://schemas.microsoft.com/office/drawing/2016/5/10/chartex" xmlns:cx5="http://schemas.microsoft.com/office/drawing/2016/5/11/chartex" xmlns:cx6="http://schemas.microsoft.com/office/drawing/2016/5/12/chartex" xmlns:cx7="http://schemas.microsoft.com/office/drawing/2016/5/13/chartex" xmlns:cx8="http://schemas.microsoft.com/office/drawing/2016/5/14/chartex" xmlns:mc="http://schemas.openxmlformats.org/markup-compatibility/2006" xmlns:aink="http://schemas.microsoft.com/office/drawing/2016/ink" xmlns:am3d="http://schemas.microsoft.com/office/drawing/2017/model3d" xmlns:o="urn:schemas-microsoft-com:office:office" xmlns:r="http://schemas.openxmlformats.org/officeDocument/2006/relationships" xmlns:m="http://schemas.openxmlformats.org/officeDocument/2006/math" xmlns:v="urn:schemas-microsoft-com:vml" xmlns:wp14="http://schemas.microsoft.com/office/word/2010/wordprocessingDrawing" xmlns:wp="http://schemas.openxmlformats.org/drawingml/2006/wordprocessingDrawing" xmlns:w10="urn:schemas-microsoft-com:office:word" xmlns:w="http://schemas.openxmlformats.org/wordprocessingml/2006/main" xmlns:w14="http://schemas.microsoft.com/office/word/2010/wordml" xmlns:w15="http://schemas.microsoft.com/office/word/2012/wordml" xmlns:w16cid="http://schemas.microsoft.com/office/word/2016/wordml/cid" xmlns:w16se="http://schemas.microsoft.com/office/word/2015/wordml/symex" xmlns:wpg="http://schemas.microsoft.com/office/word/2010/wordprocessingGroup" xmlns:wpi="http://schemas.microsoft.com/office/word/2010/wordprocessingInk" xmlns:wne="http://schemas.microsoft.com/office/word/2006/wordml" xmlns:wps="http://schemas.microsoft.com/office/word/2010/wordprocessingShape" mc:Ignorable="w14 w15 w16se w16cid wp14">
   <w:endnote w:type="separator" w:id="-1">
     <w:p>
       <w:pPr>
@@ -8424,7 +8361,7 @@
 </file>
 
 <file path=word/footer1.xml><?xml version="1.0" encoding="utf-8"?>
-<w:ftr xmlns:wpc="http://schemas.microsoft.com/office/word/2010/wordprocessingCanvas" xmlns:cx="http://schemas.microsoft.com/office/drawing/2014/chartex" xmlns:cx1="http://schemas.microsoft.com/office/drawing/2015/9/8/chartex" xmlns:mc="http://schemas.openxmlformats.org/markup-compatibility/2006" xmlns:o="urn:schemas-microsoft-com:office:office" xmlns:r="http://schemas.openxmlformats.org/officeDocument/2006/relationships" xmlns:m="http://schemas.openxmlformats.org/officeDocument/2006/math" xmlns:v="urn:schemas-microsoft-com:vml" xmlns:wp14="http://schemas.microsoft.com/office/word/2010/wordprocessingDrawing" xmlns:wp="http://schemas.openxmlformats.org/drawingml/2006/wordprocessingDrawing" xmlns:w10="urn:schemas-microsoft-com:office:word" xmlns:w="http://schemas.openxmlformats.org/wordprocessingml/2006/main" xmlns:w14="http://schemas.microsoft.com/office/word/2010/wordml" xmlns:w15="http://schemas.microsoft.com/office/word/2012/wordml" xmlns:w16se="http://schemas.microsoft.com/office/word/2015/wordml/symex" xmlns:wpg="http://schemas.microsoft.com/office/word/2010/wordprocessingGroup" xmlns:wpi="http://schemas.microsoft.com/office/word/2010/wordprocessingInk" xmlns:wne="http://schemas.microsoft.com/office/word/2006/wordml" xmlns:wps="http://schemas.microsoft.com/office/word/2010/wordprocessingShape" mc:Ignorable="w14 w15 w16se wp14">
+<w:ftr xmlns:wpc="http://schemas.microsoft.com/office/word/2010/wordprocessingCanvas" xmlns:cx="http://schemas.microsoft.com/office/drawing/2014/chartex" xmlns:cx1="http://schemas.microsoft.com/office/drawing/2015/9/8/chartex" xmlns:cx2="http://schemas.microsoft.com/office/drawing/2015/10/21/chartex" xmlns:cx3="http://schemas.microsoft.com/office/drawing/2016/5/9/chartex" xmlns:cx4="http://schemas.microsoft.com/office/drawing/2016/5/10/chartex" xmlns:cx5="http://schemas.microsoft.com/office/drawing/2016/5/11/chartex" xmlns:cx6="http://schemas.microsoft.com/office/drawing/2016/5/12/chartex" xmlns:cx7="http://schemas.microsoft.com/office/drawing/2016/5/13/chartex" xmlns:cx8="http://schemas.microsoft.com/office/drawing/2016/5/14/chartex" xmlns:mc="http://schemas.openxmlformats.org/markup-compatibility/2006" xmlns:aink="http://schemas.microsoft.com/office/drawing/2016/ink" xmlns:am3d="http://schemas.microsoft.com/office/drawing/2017/model3d" xmlns:o="urn:schemas-microsoft-com:office:office" xmlns:r="http://schemas.openxmlformats.org/officeDocument/2006/relationships" xmlns:m="http://schemas.openxmlformats.org/officeDocument/2006/math" xmlns:v="urn:schemas-microsoft-com:vml" xmlns:wp14="http://schemas.microsoft.com/office/word/2010/wordprocessingDrawing" xmlns:wp="http://schemas.openxmlformats.org/drawingml/2006/wordprocessingDrawing" xmlns:w10="urn:schemas-microsoft-com:office:word" xmlns:w="http://schemas.openxmlformats.org/wordprocessingml/2006/main" xmlns:w14="http://schemas.microsoft.com/office/word/2010/wordml" xmlns:w15="http://schemas.microsoft.com/office/word/2012/wordml" xmlns:w16cid="http://schemas.microsoft.com/office/word/2016/wordml/cid" xmlns:w16se="http://schemas.microsoft.com/office/word/2015/wordml/symex" xmlns:wpg="http://schemas.microsoft.com/office/word/2010/wordprocessingGroup" xmlns:wpi="http://schemas.microsoft.com/office/word/2010/wordprocessingInk" xmlns:wne="http://schemas.microsoft.com/office/word/2006/wordml" xmlns:wps="http://schemas.microsoft.com/office/word/2010/wordprocessingShape" mc:Ignorable="w14 w15 w16se w16cid wp14">
   <w:p>
     <w:pPr>
       <w:pStyle w:val="Footer"/>
@@ -8572,7 +8509,7 @@
 </file>
 
 <file path=word/footnotes.xml><?xml version="1.0" encoding="utf-8"?>
-<w:footnotes xmlns:wpc="http://schemas.microsoft.com/office/word/2010/wordprocessingCanvas" xmlns:cx="http://schemas.microsoft.com/office/drawing/2014/chartex" xmlns:cx1="http://schemas.microsoft.com/office/drawing/2015/9/8/chartex" xmlns:mc="http://schemas.openxmlformats.org/markup-compatibility/2006" xmlns:o="urn:schemas-microsoft-com:office:office" xmlns:r="http://schemas.openxmlformats.org/officeDocument/2006/relationships" xmlns:m="http://schemas.openxmlformats.org/officeDocument/2006/math" xmlns:v="urn:schemas-microsoft-com:vml" xmlns:wp14="http://schemas.microsoft.com/office/word/2010/wordprocessingDrawing" xmlns:wp="http://schemas.openxmlformats.org/drawingml/2006/wordprocessingDrawing" xmlns:w10="urn:schemas-microsoft-com:office:word" xmlns:w="http://schemas.openxmlformats.org/wordprocessingml/2006/main" xmlns:w14="http://schemas.microsoft.com/office/word/2010/wordml" xmlns:w15="http://schemas.microsoft.com/office/word/2012/wordml" xmlns:w16se="http://schemas.microsoft.com/office/word/2015/wordml/symex" xmlns:wpg="http://schemas.microsoft.com/office/word/2010/wordprocessingGroup" xmlns:wpi="http://schemas.microsoft.com/office/word/2010/wordprocessingInk" xmlns:wne="http://schemas.microsoft.com/office/word/2006/wordml" xmlns:wps="http://schemas.microsoft.com/office/word/2010/wordprocessingShape" mc:Ignorable="w14 w15 w16se wp14">
+<w:footnotes xmlns:wpc="http://schemas.microsoft.com/office/word/2010/wordprocessingCanvas" xmlns:cx="http://schemas.microsoft.com/office/drawing/2014/chartex" xmlns:cx1="http://schemas.microsoft.com/office/drawing/2015/9/8/chartex" xmlns:cx2="http://schemas.microsoft.com/office/drawing/2015/10/21/chartex" xmlns:cx3="http://schemas.microsoft.com/office/drawing/2016/5/9/chartex" xmlns:cx4="http://schemas.microsoft.com/office/drawing/2016/5/10/chartex" xmlns:cx5="http://schemas.microsoft.com/office/drawing/2016/5/11/chartex" xmlns:cx6="http://schemas.microsoft.com/office/drawing/2016/5/12/chartex" xmlns:cx7="http://schemas.microsoft.com/office/drawing/2016/5/13/chartex" xmlns:cx8="http://schemas.microsoft.com/office/drawing/2016/5/14/chartex" xmlns:mc="http://schemas.openxmlformats.org/markup-compatibility/2006" xmlns:aink="http://schemas.microsoft.com/office/drawing/2016/ink" xmlns:am3d="http://schemas.microsoft.com/office/drawing/2017/model3d" xmlns:o="urn:schemas-microsoft-com:office:office" xmlns:r="http://schemas.openxmlformats.org/officeDocument/2006/relationships" xmlns:m="http://schemas.openxmlformats.org/officeDocument/2006/math" xmlns:v="urn:schemas-microsoft-com:vml" xmlns:wp14="http://schemas.microsoft.com/office/word/2010/wordprocessingDrawing" xmlns:wp="http://schemas.openxmlformats.org/drawingml/2006/wordprocessingDrawing" xmlns:w10="urn:schemas-microsoft-com:office:word" xmlns:w="http://schemas.openxmlformats.org/wordprocessingml/2006/main" xmlns:w14="http://schemas.microsoft.com/office/word/2010/wordml" xmlns:w15="http://schemas.microsoft.com/office/word/2012/wordml" xmlns:w16cid="http://schemas.microsoft.com/office/word/2016/wordml/cid" xmlns:w16se="http://schemas.microsoft.com/office/word/2015/wordml/symex" xmlns:wpg="http://schemas.microsoft.com/office/word/2010/wordprocessingGroup" xmlns:wpi="http://schemas.microsoft.com/office/word/2010/wordprocessingInk" xmlns:wne="http://schemas.microsoft.com/office/word/2006/wordml" xmlns:wps="http://schemas.microsoft.com/office/word/2010/wordprocessingShape" mc:Ignorable="w14 w15 w16se w16cid wp14">
   <w:footnote w:type="separator" w:id="-1">
     <w:p>
       <w:pPr>
@@ -8597,7 +8534,7 @@
 </file>
 
 <file path=word/header1.xml><?xml version="1.0" encoding="utf-8"?>
-<w:hdr xmlns:wpc="http://schemas.microsoft.com/office/word/2010/wordprocessingCanvas" xmlns:cx="http://schemas.microsoft.com/office/drawing/2014/chartex" xmlns:cx1="http://schemas.microsoft.com/office/drawing/2015/9/8/chartex" xmlns:mc="http://schemas.openxmlformats.org/markup-compatibility/2006" xmlns:o="urn:schemas-microsoft-com:office:office" xmlns:r="http://schemas.openxmlformats.org/officeDocument/2006/relationships" xmlns:m="http://schemas.openxmlformats.org/officeDocument/2006/math" xmlns:v="urn:schemas-microsoft-com:vml" xmlns:wp14="http://schemas.microsoft.com/office/word/2010/wordprocessingDrawing" xmlns:wp="http://schemas.openxmlformats.org/drawingml/2006/wordprocessingDrawing" xmlns:w10="urn:schemas-microsoft-com:office:word" xmlns:w="http://schemas.openxmlformats.org/wordprocessingml/2006/main" xmlns:w14="http://schemas.microsoft.com/office/word/2010/wordml" xmlns:w15="http://schemas.microsoft.com/office/word/2012/wordml" xmlns:w16se="http://schemas.microsoft.com/office/word/2015/wordml/symex" xmlns:wpg="http://schemas.microsoft.com/office/word/2010/wordprocessingGroup" xmlns:wpi="http://schemas.microsoft.com/office/word/2010/wordprocessingInk" xmlns:wne="http://schemas.microsoft.com/office/word/2006/wordml" xmlns:wps="http://schemas.microsoft.com/office/word/2010/wordprocessingShape" mc:Ignorable="w14 w15 w16se wp14">
+<w:hdr xmlns:wpc="http://schemas.microsoft.com/office/word/2010/wordprocessingCanvas" xmlns:cx="http://schemas.microsoft.com/office/drawing/2014/chartex" xmlns:cx1="http://schemas.microsoft.com/office/drawing/2015/9/8/chartex" xmlns:cx2="http://schemas.microsoft.com/office/drawing/2015/10/21/chartex" xmlns:cx3="http://schemas.microsoft.com/office/drawing/2016/5/9/chartex" xmlns:cx4="http://schemas.microsoft.com/office/drawing/2016/5/10/chartex" xmlns:cx5="http://schemas.microsoft.com/office/drawing/2016/5/11/chartex" xmlns:cx6="http://schemas.microsoft.com/office/drawing/2016/5/12/chartex" xmlns:cx7="http://schemas.microsoft.com/office/drawing/2016/5/13/chartex" xmlns:cx8="http://schemas.microsoft.com/office/drawing/2016/5/14/chartex" xmlns:mc="http://schemas.openxmlformats.org/markup-compatibility/2006" xmlns:aink="http://schemas.microsoft.com/office/drawing/2016/ink" xmlns:am3d="http://schemas.microsoft.com/office/drawing/2017/model3d" xmlns:o="urn:schemas-microsoft-com:office:office" xmlns:r="http://schemas.openxmlformats.org/officeDocument/2006/relationships" xmlns:m="http://schemas.openxmlformats.org/officeDocument/2006/math" xmlns:v="urn:schemas-microsoft-com:vml" xmlns:wp14="http://schemas.microsoft.com/office/word/2010/wordprocessingDrawing" xmlns:wp="http://schemas.openxmlformats.org/drawingml/2006/wordprocessingDrawing" xmlns:w10="urn:schemas-microsoft-com:office:word" xmlns:w="http://schemas.openxmlformats.org/wordprocessingml/2006/main" xmlns:w14="http://schemas.microsoft.com/office/word/2010/wordml" xmlns:w15="http://schemas.microsoft.com/office/word/2012/wordml" xmlns:w16cid="http://schemas.microsoft.com/office/word/2016/wordml/cid" xmlns:w16se="http://schemas.microsoft.com/office/word/2015/wordml/symex" xmlns:wpg="http://schemas.microsoft.com/office/word/2010/wordprocessingGroup" xmlns:wpi="http://schemas.microsoft.com/office/word/2010/wordprocessingInk" xmlns:wne="http://schemas.microsoft.com/office/word/2006/wordml" xmlns:wps="http://schemas.microsoft.com/office/word/2010/wordprocessingShape" mc:Ignorable="w14 w15 w16se w16cid wp14">
   <w:p>
     <w:pPr>
       <w:pStyle w:val="Header"/>
@@ -8609,7 +8546,7 @@
       <mc:AlternateContent>
         <mc:Choice Requires="wps">
           <w:drawing>
-            <wp:anchor distT="0" distB="0" distL="114300" distR="114300" simplePos="0" relativeHeight="251659264" behindDoc="0" locked="0" layoutInCell="1" allowOverlap="1">
+            <wp:anchor distT="0" distB="0" distL="114300" distR="114300" simplePos="0" relativeHeight="251659264" behindDoc="0" locked="0" layoutInCell="1" allowOverlap="1" wp14:anchorId="308B5681" wp14:editId="6C824F2E">
               <wp:simplePos x="0" y="0"/>
               <wp:positionH relativeFrom="column">
                 <wp:posOffset>1769745</wp:posOffset>
@@ -8834,6 +8771,7 @@
                             <w:t>B.Tech</w:t>
                           </w:r>
                           <w:proofErr w:type="spellEnd"/>
+                          <w:proofErr w:type="gramEnd"/>
                           <w:r>
                             <w:rPr>
                               <w:rFonts w:asciiTheme="majorHAnsi" w:hAnsiTheme="majorHAnsi"/>
@@ -8842,7 +8780,6 @@
                             </w:rPr>
                             <w:t xml:space="preserve"> Program is accredited by NBA</w:t>
                           </w:r>
-                          <w:proofErr w:type="gramEnd"/>
                         </w:p>
                         <w:p>
                           <w:pPr>
@@ -8870,7 +8807,7 @@
         </mc:Choice>
         <mc:Fallback>
           <w:pict>
-            <v:shapetype id="_x0000_t202" coordsize="21600,21600" o:spt="202" path="m,l,21600r21600,l21600,xe">
+            <v:shapetype w14:anchorId="308B5681" id="_x0000_t202" coordsize="21600,21600" o:spt="202" path="m,l,21600r21600,l21600,xe">
               <v:stroke joinstyle="miter"/>
               <v:path gradientshapeok="t" o:connecttype="rect"/>
             </v:shapetype>
@@ -9059,6 +8996,7 @@
                       <w:t>B.Tech</w:t>
                     </w:r>
                     <w:proofErr w:type="spellEnd"/>
+                    <w:proofErr w:type="gramEnd"/>
                     <w:r>
                       <w:rPr>
                         <w:rFonts w:asciiTheme="majorHAnsi" w:hAnsiTheme="majorHAnsi"/>
@@ -9067,7 +9005,6 @@
                       </w:rPr>
                       <w:t xml:space="preserve"> Program is accredited by NBA</w:t>
                     </w:r>
-                    <w:proofErr w:type="gramEnd"/>
                   </w:p>
                   <w:p>
                     <w:pPr>
@@ -9088,7 +9025,7 @@
         <w:noProof/>
       </w:rPr>
       <w:drawing>
-        <wp:anchor distT="0" distB="0" distL="114300" distR="114300" simplePos="0" relativeHeight="251666432" behindDoc="1" locked="0" layoutInCell="1" allowOverlap="1">
+        <wp:anchor distT="0" distB="0" distL="114300" distR="114300" simplePos="0" relativeHeight="251666432" behindDoc="1" locked="0" layoutInCell="1" allowOverlap="1" wp14:anchorId="5E247A04" wp14:editId="3869D148">
           <wp:simplePos x="0" y="0"/>
           <wp:positionH relativeFrom="column">
             <wp:posOffset>595624</wp:posOffset>
@@ -9166,7 +9103,7 @@
       <mc:AlternateContent>
         <mc:Choice Requires="wps">
           <w:drawing>
-            <wp:anchor distT="0" distB="0" distL="114300" distR="114300" simplePos="0" relativeHeight="251676672" behindDoc="0" locked="0" layoutInCell="1" allowOverlap="1">
+            <wp:anchor distT="0" distB="0" distL="114300" distR="114300" simplePos="0" relativeHeight="251676672" behindDoc="0" locked="0" layoutInCell="1" allowOverlap="1" wp14:anchorId="4E8E8B3A" wp14:editId="4D800244">
               <wp:simplePos x="0" y="0"/>
               <wp:positionH relativeFrom="column">
                 <wp:posOffset>727075</wp:posOffset>
@@ -9241,7 +9178,7 @@
 </file>
 
 <file path=word/header2.xml><?xml version="1.0" encoding="utf-8"?>
-<w:hdr xmlns:wpc="http://schemas.microsoft.com/office/word/2010/wordprocessingCanvas" xmlns:cx="http://schemas.microsoft.com/office/drawing/2014/chartex" xmlns:cx1="http://schemas.microsoft.com/office/drawing/2015/9/8/chartex" xmlns:mc="http://schemas.openxmlformats.org/markup-compatibility/2006" xmlns:o="urn:schemas-microsoft-com:office:office" xmlns:r="http://schemas.openxmlformats.org/officeDocument/2006/relationships" xmlns:m="http://schemas.openxmlformats.org/officeDocument/2006/math" xmlns:v="urn:schemas-microsoft-com:vml" xmlns:wp14="http://schemas.microsoft.com/office/word/2010/wordprocessingDrawing" xmlns:wp="http://schemas.openxmlformats.org/drawingml/2006/wordprocessingDrawing" xmlns:w10="urn:schemas-microsoft-com:office:word" xmlns:w="http://schemas.openxmlformats.org/wordprocessingml/2006/main" xmlns:w14="http://schemas.microsoft.com/office/word/2010/wordml" xmlns:w15="http://schemas.microsoft.com/office/word/2012/wordml" xmlns:w16se="http://schemas.microsoft.com/office/word/2015/wordml/symex" xmlns:wpg="http://schemas.microsoft.com/office/word/2010/wordprocessingGroup" xmlns:wpi="http://schemas.microsoft.com/office/word/2010/wordprocessingInk" xmlns:wne="http://schemas.microsoft.com/office/word/2006/wordml" xmlns:wps="http://schemas.microsoft.com/office/word/2010/wordprocessingShape" mc:Ignorable="w14 w15 w16se wp14">
+<w:hdr xmlns:wpc="http://schemas.microsoft.com/office/word/2010/wordprocessingCanvas" xmlns:cx="http://schemas.microsoft.com/office/drawing/2014/chartex" xmlns:cx1="http://schemas.microsoft.com/office/drawing/2015/9/8/chartex" xmlns:cx2="http://schemas.microsoft.com/office/drawing/2015/10/21/chartex" xmlns:cx3="http://schemas.microsoft.com/office/drawing/2016/5/9/chartex" xmlns:cx4="http://schemas.microsoft.com/office/drawing/2016/5/10/chartex" xmlns:cx5="http://schemas.microsoft.com/office/drawing/2016/5/11/chartex" xmlns:cx6="http://schemas.microsoft.com/office/drawing/2016/5/12/chartex" xmlns:cx7="http://schemas.microsoft.com/office/drawing/2016/5/13/chartex" xmlns:cx8="http://schemas.microsoft.com/office/drawing/2016/5/14/chartex" xmlns:mc="http://schemas.openxmlformats.org/markup-compatibility/2006" xmlns:aink="http://schemas.microsoft.com/office/drawing/2016/ink" xmlns:am3d="http://schemas.microsoft.com/office/drawing/2017/model3d" xmlns:o="urn:schemas-microsoft-com:office:office" xmlns:r="http://schemas.openxmlformats.org/officeDocument/2006/relationships" xmlns:m="http://schemas.openxmlformats.org/officeDocument/2006/math" xmlns:v="urn:schemas-microsoft-com:vml" xmlns:wp14="http://schemas.microsoft.com/office/word/2010/wordprocessingDrawing" xmlns:wp="http://schemas.openxmlformats.org/drawingml/2006/wordprocessingDrawing" xmlns:w10="urn:schemas-microsoft-com:office:word" xmlns:w="http://schemas.openxmlformats.org/wordprocessingml/2006/main" xmlns:w14="http://schemas.microsoft.com/office/word/2010/wordml" xmlns:w15="http://schemas.microsoft.com/office/word/2012/wordml" xmlns:w16cid="http://schemas.microsoft.com/office/word/2016/wordml/cid" xmlns:w16se="http://schemas.microsoft.com/office/word/2015/wordml/symex" xmlns:wpg="http://schemas.microsoft.com/office/word/2010/wordprocessingGroup" xmlns:wpi="http://schemas.microsoft.com/office/word/2010/wordprocessingInk" xmlns:wne="http://schemas.microsoft.com/office/word/2006/wordml" xmlns:wps="http://schemas.microsoft.com/office/word/2010/wordprocessingShape" mc:Ignorable="w14 w15 w16se w16cid wp14">
   <w:p>
     <w:pPr>
       <w:pStyle w:val="Header"/>
@@ -9253,7 +9190,7 @@
       <mc:AlternateContent>
         <mc:Choice Requires="wps">
           <w:drawing>
-            <wp:anchor distT="0" distB="0" distL="114300" distR="114300" simplePos="0" relativeHeight="251658240" behindDoc="0" locked="0" layoutInCell="1" allowOverlap="1">
+            <wp:anchor distT="0" distB="0" distL="114300" distR="114300" simplePos="0" relativeHeight="251658240" behindDoc="0" locked="0" layoutInCell="1" allowOverlap="1" wp14:anchorId="42E3CE82" wp14:editId="387628F8">
               <wp:simplePos x="0" y="0"/>
               <wp:positionH relativeFrom="column">
                 <wp:posOffset>1619885</wp:posOffset>
@@ -9473,14 +9410,6 @@
                             <w:t>B.Tech</w:t>
                           </w:r>
                           <w:proofErr w:type="spellEnd"/>
-                          <w:r>
-                            <w:rPr>
-                              <w:rFonts w:asciiTheme="majorHAnsi" w:hAnsiTheme="majorHAnsi"/>
-                              <w:sz w:val="24"/>
-                              <w:szCs w:val="30"/>
-                            </w:rPr>
-                            <w:t xml:space="preserve"> Program is accredited by NBA</w:t>
-                          </w:r>
                           <w:proofErr w:type="gramEnd"/>
                           <w:r>
                             <w:rPr>
@@ -9488,7 +9417,7 @@
                               <w:sz w:val="24"/>
                               <w:szCs w:val="30"/>
                             </w:rPr>
-                            <w:t>)</w:t>
+                            <w:t xml:space="preserve"> Program is accredited by NBA)</w:t>
                           </w:r>
                         </w:p>
                         <w:p>
@@ -9517,7 +9446,7 @@
         </mc:Choice>
         <mc:Fallback>
           <w:pict>
-            <v:shapetype id="_x0000_t202" coordsize="21600,21600" o:spt="202" path="m,l,21600r21600,l21600,xe">
+            <v:shapetype w14:anchorId="42E3CE82" id="_x0000_t202" coordsize="21600,21600" o:spt="202" path="m,l,21600r21600,l21600,xe">
               <v:stroke joinstyle="miter"/>
               <v:path gradientshapeok="t" o:connecttype="rect"/>
             </v:shapetype>
@@ -9701,14 +9630,6 @@
                       <w:t>B.Tech</w:t>
                     </w:r>
                     <w:proofErr w:type="spellEnd"/>
-                    <w:r>
-                      <w:rPr>
-                        <w:rFonts w:asciiTheme="majorHAnsi" w:hAnsiTheme="majorHAnsi"/>
-                        <w:sz w:val="24"/>
-                        <w:szCs w:val="30"/>
-                      </w:rPr>
-                      <w:t xml:space="preserve"> Program is accredited by NBA</w:t>
-                    </w:r>
                     <w:proofErr w:type="gramEnd"/>
                     <w:r>
                       <w:rPr>
@@ -9716,7 +9637,7 @@
                         <w:sz w:val="24"/>
                         <w:szCs w:val="30"/>
                       </w:rPr>
-                      <w:t>)</w:t>
+                      <w:t xml:space="preserve"> Program is accredited by NBA)</w:t>
                     </w:r>
                   </w:p>
                   <w:p>
@@ -9738,7 +9659,7 @@
         <w:noProof/>
       </w:rPr>
       <w:drawing>
-        <wp:anchor distT="0" distB="0" distL="114300" distR="114300" simplePos="0" relativeHeight="251657216" behindDoc="1" locked="0" layoutInCell="1" allowOverlap="1">
+        <wp:anchor distT="0" distB="0" distL="114300" distR="114300" simplePos="0" relativeHeight="251657216" behindDoc="1" locked="0" layoutInCell="1" allowOverlap="1" wp14:anchorId="280E8078" wp14:editId="4F635548">
           <wp:simplePos x="0" y="0"/>
           <wp:positionH relativeFrom="column">
             <wp:posOffset>523875</wp:posOffset>
@@ -9799,7 +9720,7 @@
 </file>
 
 <file path=word/numbering.xml><?xml version="1.0" encoding="utf-8"?>
-<w:numbering xmlns:wpc="http://schemas.microsoft.com/office/word/2010/wordprocessingCanvas" xmlns:cx="http://schemas.microsoft.com/office/drawing/2014/chartex" xmlns:cx1="http://schemas.microsoft.com/office/drawing/2015/9/8/chartex" xmlns:mc="http://schemas.openxmlformats.org/markup-compatibility/2006" xmlns:o="urn:schemas-microsoft-com:office:office" xmlns:r="http://schemas.openxmlformats.org/officeDocument/2006/relationships" xmlns:m="http://schemas.openxmlformats.org/officeDocument/2006/math" xmlns:v="urn:schemas-microsoft-com:vml" xmlns:wp14="http://schemas.microsoft.com/office/word/2010/wordprocessingDrawing" xmlns:wp="http://schemas.openxmlformats.org/drawingml/2006/wordprocessingDrawing" xmlns:w10="urn:schemas-microsoft-com:office:word" xmlns:w="http://schemas.openxmlformats.org/wordprocessingml/2006/main" xmlns:w14="http://schemas.microsoft.com/office/word/2010/wordml" xmlns:w15="http://schemas.microsoft.com/office/word/2012/wordml" xmlns:w16se="http://schemas.microsoft.com/office/word/2015/wordml/symex" xmlns:wpg="http://schemas.microsoft.com/office/word/2010/wordprocessingGroup" xmlns:wpi="http://schemas.microsoft.com/office/word/2010/wordprocessingInk" xmlns:wne="http://schemas.microsoft.com/office/word/2006/wordml" xmlns:wps="http://schemas.microsoft.com/office/word/2010/wordprocessingShape" mc:Ignorable="w14 w15 w16se wp14">
+<w:numbering xmlns:wpc="http://schemas.microsoft.com/office/word/2010/wordprocessingCanvas" xmlns:cx="http://schemas.microsoft.com/office/drawing/2014/chartex" xmlns:cx1="http://schemas.microsoft.com/office/drawing/2015/9/8/chartex" xmlns:cx2="http://schemas.microsoft.com/office/drawing/2015/10/21/chartex" xmlns:cx3="http://schemas.microsoft.com/office/drawing/2016/5/9/chartex" xmlns:cx4="http://schemas.microsoft.com/office/drawing/2016/5/10/chartex" xmlns:cx5="http://schemas.microsoft.com/office/drawing/2016/5/11/chartex" xmlns:cx6="http://schemas.microsoft.com/office/drawing/2016/5/12/chartex" xmlns:cx7="http://schemas.microsoft.com/office/drawing/2016/5/13/chartex" xmlns:cx8="http://schemas.microsoft.com/office/drawing/2016/5/14/chartex" xmlns:mc="http://schemas.openxmlformats.org/markup-compatibility/2006" xmlns:aink="http://schemas.microsoft.com/office/drawing/2016/ink" xmlns:am3d="http://schemas.microsoft.com/office/drawing/2017/model3d" xmlns:o="urn:schemas-microsoft-com:office:office" xmlns:r="http://schemas.openxmlformats.org/officeDocument/2006/relationships" xmlns:m="http://schemas.openxmlformats.org/officeDocument/2006/math" xmlns:v="urn:schemas-microsoft-com:vml" xmlns:wp14="http://schemas.microsoft.com/office/word/2010/wordprocessingDrawing" xmlns:wp="http://schemas.openxmlformats.org/drawingml/2006/wordprocessingDrawing" xmlns:w10="urn:schemas-microsoft-com:office:word" xmlns:w="http://schemas.openxmlformats.org/wordprocessingml/2006/main" xmlns:w14="http://schemas.microsoft.com/office/word/2010/wordml" xmlns:w15="http://schemas.microsoft.com/office/word/2012/wordml" xmlns:w16cid="http://schemas.microsoft.com/office/word/2016/wordml/cid" xmlns:w16se="http://schemas.microsoft.com/office/word/2015/wordml/symex" xmlns:wpg="http://schemas.microsoft.com/office/word/2010/wordprocessingGroup" xmlns:wpi="http://schemas.microsoft.com/office/word/2010/wordprocessingInk" xmlns:wne="http://schemas.microsoft.com/office/word/2006/wordml" xmlns:wps="http://schemas.microsoft.com/office/word/2010/wordprocessingShape" mc:Ignorable="w14 w15 w16se w16cid wp14">
   <w:abstractNum w:abstractNumId="0" w15:restartNumberingAfterBreak="0">
     <w:nsid w:val="00D63215"/>
     <w:multiLevelType w:val="hybridMultilevel"/>
@@ -11854,7 +11775,7 @@
 </file>
 
 <file path=word/styles.xml><?xml version="1.0" encoding="utf-8"?>
-<w:styles xmlns:mc="http://schemas.openxmlformats.org/markup-compatibility/2006" xmlns:r="http://schemas.openxmlformats.org/officeDocument/2006/relationships" xmlns:w="http://schemas.openxmlformats.org/wordprocessingml/2006/main" xmlns:w14="http://schemas.microsoft.com/office/word/2010/wordml" xmlns:w15="http://schemas.microsoft.com/office/word/2012/wordml" xmlns:w16se="http://schemas.microsoft.com/office/word/2015/wordml/symex" mc:Ignorable="w14 w15 w16se">
+<w:styles xmlns:mc="http://schemas.openxmlformats.org/markup-compatibility/2006" xmlns:r="http://schemas.openxmlformats.org/officeDocument/2006/relationships" xmlns:w="http://schemas.openxmlformats.org/wordprocessingml/2006/main" xmlns:w14="http://schemas.microsoft.com/office/word/2010/wordml" xmlns:w15="http://schemas.microsoft.com/office/word/2012/wordml" xmlns:w16cid="http://schemas.microsoft.com/office/word/2016/wordml/cid" xmlns:w16se="http://schemas.microsoft.com/office/word/2015/wordml/symex" mc:Ignorable="w14 w15 w16se w16cid">
   <w:docDefaults>
     <w:rPrDefault>
       <w:rPr>
@@ -11870,7 +11791,7 @@
       </w:pPr>
     </w:pPrDefault>
   </w:docDefaults>
-  <w:latentStyles w:defLockedState="0" w:defUIPriority="99" w:defSemiHidden="0" w:defUnhideWhenUsed="0" w:defQFormat="0" w:count="371">
+  <w:latentStyles w:defLockedState="0" w:defUIPriority="99" w:defSemiHidden="0" w:defUnhideWhenUsed="0" w:defQFormat="0" w:count="375">
     <w:lsdException w:name="Normal" w:uiPriority="0" w:qFormat="1"/>
     <w:lsdException w:name="heading 1" w:uiPriority="9" w:qFormat="1"/>
     <w:lsdException w:name="heading 2" w:semiHidden="1" w:uiPriority="9" w:unhideWhenUsed="1" w:qFormat="1"/>
@@ -11976,7 +11897,6 @@
     <w:lsdException w:name="HTML Sample" w:semiHidden="1" w:unhideWhenUsed="1"/>
     <w:lsdException w:name="HTML Typewriter" w:semiHidden="1" w:unhideWhenUsed="1"/>
     <w:lsdException w:name="HTML Variable" w:semiHidden="1" w:unhideWhenUsed="1"/>
-    <w:lsdException w:name="Normal Table" w:semiHidden="1" w:unhideWhenUsed="1"/>
     <w:lsdException w:name="annotation subject" w:semiHidden="1" w:unhideWhenUsed="1"/>
     <w:lsdException w:name="No List" w:semiHidden="1" w:unhideWhenUsed="1"/>
     <w:lsdException w:name="Outline List 1" w:semiHidden="1" w:unhideWhenUsed="1"/>
@@ -12020,10 +11940,8 @@
     <w:lsdException w:name="Table Elegant" w:semiHidden="1" w:unhideWhenUsed="1"/>
     <w:lsdException w:name="Table Professional" w:semiHidden="1" w:unhideWhenUsed="1"/>
     <w:lsdException w:name="Table Subtle 1" w:semiHidden="1" w:unhideWhenUsed="1"/>
-    <w:lsdException w:name="Table Subtle 2" w:semiHidden="1" w:unhideWhenUsed="1"/>
     <w:lsdException w:name="Table Web 1" w:semiHidden="1" w:unhideWhenUsed="1"/>
     <w:lsdException w:name="Table Web 2" w:semiHidden="1" w:unhideWhenUsed="1"/>
-    <w:lsdException w:name="Table Web 3" w:semiHidden="1" w:unhideWhenUsed="1"/>
     <w:lsdException w:name="Balloon Text" w:semiHidden="1" w:unhideWhenUsed="1"/>
     <w:lsdException w:name="Table Grid" w:uiPriority="59"/>
     <w:lsdException w:name="Table Theme" w:semiHidden="1" w:unhideWhenUsed="1"/>
@@ -12242,6 +12160,10 @@
     <w:lsdException w:name="List Table 5 Dark Accent 6" w:uiPriority="50"/>
     <w:lsdException w:name="List Table 6 Colorful Accent 6" w:uiPriority="51"/>
     <w:lsdException w:name="List Table 7 Colorful Accent 6" w:uiPriority="52"/>
+    <w:lsdException w:name="Mention" w:semiHidden="1" w:unhideWhenUsed="1"/>
+    <w:lsdException w:name="Smart Hyperlink" w:semiHidden="1" w:unhideWhenUsed="1"/>
+    <w:lsdException w:name="Hashtag" w:semiHidden="1" w:unhideWhenUsed="1"/>
+    <w:lsdException w:name="Unresolved Mention" w:semiHidden="1" w:unhideWhenUsed="1"/>
   </w:latentStyles>
   <w:style w:type="paragraph" w:default="1" w:styleId="Normal">
     <w:name w:val="Normal"/>
@@ -12703,7 +12625,7 @@
 </file>
 
 <file path=customXml/itemProps1.xml><?xml version="1.0" encoding="utf-8"?>
-<ds:datastoreItem xmlns:ds="http://schemas.openxmlformats.org/officeDocument/2006/customXml" ds:itemID="{51FBCF83-19D6-45E2-98EC-1493443C15A3}">
+<ds:datastoreItem xmlns:ds="http://schemas.openxmlformats.org/officeDocument/2006/customXml" ds:itemID="{D01DD9BF-CF55-441D-B1E1-D8E7582BBF53}">
   <ds:schemaRefs>
     <ds:schemaRef ds:uri="http://schemas.openxmlformats.org/officeDocument/2006/bibliography"/>
   </ds:schemaRefs>

</xml_diff>